<commit_message>
Diagrama de clases completado
</commit_message>
<xml_diff>
--- a/Justificación2d2EDD.docx
+++ b/Justificación2d2EDD.docx
@@ -241,6 +241,1070 @@
     </w:p>
     <w:p>
       <w:pPr>
+        <w:spacing w:before="100" w:beforeAutospacing="1" w:after="100" w:afterAutospacing="1" w:line="240" w:lineRule="auto"/>
+        <w:rPr>
+          <w:rFonts w:ascii="Times New Roman" w:eastAsia="Times New Roman" w:hAnsi="Times New Roman" w:cs="Times New Roman"/>
+          <w:kern w:val="0"/>
+          <w:lang w:eastAsia="es-ES"/>
+          <w14:ligatures w14:val="none"/>
+        </w:rPr>
+      </w:pPr>
+      <w:r>
+        <w:rPr>
+          <w:rFonts w:ascii="Times New Roman" w:eastAsia="Times New Roman" w:hAnsi="Times New Roman" w:cs="Times New Roman"/>
+          <w:kern w:val="0"/>
+          <w:lang w:eastAsia="es-ES"/>
+          <w14:ligatures w14:val="none"/>
+        </w:rPr>
+        <w:t>@startuml</w:t>
+      </w:r>
+    </w:p>
+    <w:p>
+      <w:pPr>
+        <w:spacing w:before="100" w:beforeAutospacing="1" w:after="100" w:afterAutospacing="1" w:line="240" w:lineRule="auto"/>
+        <w:rPr>
+          <w:rFonts w:ascii="Times New Roman" w:eastAsia="Times New Roman" w:hAnsi="Times New Roman" w:cs="Times New Roman"/>
+          <w:kern w:val="0"/>
+          <w:lang w:eastAsia="es-ES"/>
+          <w14:ligatures w14:val="none"/>
+        </w:rPr>
+      </w:pPr>
+      <w:proofErr w:type="spellStart"/>
+      <w:r>
+        <w:rPr>
+          <w:rFonts w:ascii="Times New Roman" w:eastAsia="Times New Roman" w:hAnsi="Times New Roman" w:cs="Times New Roman"/>
+          <w:kern w:val="0"/>
+          <w:lang w:eastAsia="es-ES"/>
+          <w14:ligatures w14:val="none"/>
+        </w:rPr>
+        <w:t>title</w:t>
+      </w:r>
+      <w:proofErr w:type="spellEnd"/>
+      <w:r>
+        <w:rPr>
+          <w:rFonts w:ascii="Times New Roman" w:eastAsia="Times New Roman" w:hAnsi="Times New Roman" w:cs="Times New Roman"/>
+          <w:kern w:val="0"/>
+          <w:lang w:eastAsia="es-ES"/>
+          <w14:ligatures w14:val="none"/>
+        </w:rPr>
+        <w:t xml:space="preserve"> Gestor de bibliotecas</w:t>
+      </w:r>
+    </w:p>
+    <w:p>
+      <w:pPr>
+        <w:spacing w:before="100" w:beforeAutospacing="1" w:after="100" w:afterAutospacing="1" w:line="240" w:lineRule="auto"/>
+        <w:rPr>
+          <w:rFonts w:ascii="Times New Roman" w:eastAsia="Times New Roman" w:hAnsi="Times New Roman" w:cs="Times New Roman"/>
+          <w:kern w:val="0"/>
+          <w:lang w:eastAsia="es-ES"/>
+          <w14:ligatures w14:val="none"/>
+        </w:rPr>
+      </w:pPr>
+    </w:p>
+    <w:p>
+      <w:pPr>
+        <w:spacing w:before="100" w:beforeAutospacing="1" w:after="100" w:afterAutospacing="1" w:line="240" w:lineRule="auto"/>
+        <w:rPr>
+          <w:rFonts w:ascii="Times New Roman" w:eastAsia="Times New Roman" w:hAnsi="Times New Roman" w:cs="Times New Roman"/>
+          <w:kern w:val="0"/>
+          <w:lang w:eastAsia="es-ES"/>
+          <w14:ligatures w14:val="none"/>
+        </w:rPr>
+      </w:pPr>
+      <w:r>
+        <w:rPr>
+          <w:rFonts w:ascii="Times New Roman" w:eastAsia="Times New Roman" w:hAnsi="Times New Roman" w:cs="Times New Roman"/>
+          <w:kern w:val="0"/>
+          <w:lang w:eastAsia="es-ES"/>
+          <w14:ligatures w14:val="none"/>
+        </w:rPr>
+        <w:t>actor Socio</w:t>
+      </w:r>
+    </w:p>
+    <w:p>
+      <w:pPr>
+        <w:spacing w:before="100" w:beforeAutospacing="1" w:after="100" w:afterAutospacing="1" w:line="240" w:lineRule="auto"/>
+        <w:rPr>
+          <w:rFonts w:ascii="Times New Roman" w:eastAsia="Times New Roman" w:hAnsi="Times New Roman" w:cs="Times New Roman"/>
+          <w:kern w:val="0"/>
+          <w:lang w:eastAsia="es-ES"/>
+          <w14:ligatures w14:val="none"/>
+        </w:rPr>
+      </w:pPr>
+      <w:r>
+        <w:rPr>
+          <w:rFonts w:ascii="Times New Roman" w:eastAsia="Times New Roman" w:hAnsi="Times New Roman" w:cs="Times New Roman"/>
+          <w:kern w:val="0"/>
+          <w:lang w:eastAsia="es-ES"/>
+          <w14:ligatures w14:val="none"/>
+        </w:rPr>
+        <w:t>actor Bibliotecario</w:t>
+      </w:r>
+    </w:p>
+    <w:p>
+      <w:pPr>
+        <w:spacing w:before="100" w:beforeAutospacing="1" w:after="100" w:afterAutospacing="1" w:line="240" w:lineRule="auto"/>
+        <w:rPr>
+          <w:rFonts w:ascii="Times New Roman" w:eastAsia="Times New Roman" w:hAnsi="Times New Roman" w:cs="Times New Roman"/>
+          <w:kern w:val="0"/>
+          <w:lang w:eastAsia="es-ES"/>
+          <w14:ligatures w14:val="none"/>
+        </w:rPr>
+      </w:pPr>
+      <w:r>
+        <w:rPr>
+          <w:rFonts w:ascii="Times New Roman" w:eastAsia="Times New Roman" w:hAnsi="Times New Roman" w:cs="Times New Roman"/>
+          <w:kern w:val="0"/>
+          <w:lang w:eastAsia="es-ES"/>
+          <w14:ligatures w14:val="none"/>
+        </w:rPr>
+        <w:t>actor Administrador</w:t>
+      </w:r>
+    </w:p>
+    <w:p>
+      <w:pPr>
+        <w:spacing w:before="100" w:beforeAutospacing="1" w:after="100" w:afterAutospacing="1" w:line="240" w:lineRule="auto"/>
+        <w:rPr>
+          <w:rFonts w:ascii="Times New Roman" w:eastAsia="Times New Roman" w:hAnsi="Times New Roman" w:cs="Times New Roman"/>
+          <w:kern w:val="0"/>
+          <w:lang w:eastAsia="es-ES"/>
+          <w14:ligatures w14:val="none"/>
+        </w:rPr>
+      </w:pPr>
+    </w:p>
+    <w:p>
+      <w:pPr>
+        <w:spacing w:before="100" w:beforeAutospacing="1" w:after="100" w:afterAutospacing="1" w:line="240" w:lineRule="auto"/>
+        <w:rPr>
+          <w:rFonts w:ascii="Times New Roman" w:eastAsia="Times New Roman" w:hAnsi="Times New Roman" w:cs="Times New Roman"/>
+          <w:kern w:val="0"/>
+          <w:lang w:eastAsia="es-ES"/>
+          <w14:ligatures w14:val="none"/>
+        </w:rPr>
+      </w:pPr>
+      <w:proofErr w:type="spellStart"/>
+      <w:r>
+        <w:rPr>
+          <w:rFonts w:ascii="Times New Roman" w:eastAsia="Times New Roman" w:hAnsi="Times New Roman" w:cs="Times New Roman"/>
+          <w:kern w:val="0"/>
+          <w:lang w:eastAsia="es-ES"/>
+          <w14:ligatures w14:val="none"/>
+        </w:rPr>
+        <w:t>usecase</w:t>
+      </w:r>
+      <w:proofErr w:type="spellEnd"/>
+      <w:r>
+        <w:rPr>
+          <w:rFonts w:ascii="Times New Roman" w:eastAsia="Times New Roman" w:hAnsi="Times New Roman" w:cs="Times New Roman"/>
+          <w:kern w:val="0"/>
+          <w:lang w:eastAsia="es-ES"/>
+          <w14:ligatures w14:val="none"/>
+        </w:rPr>
+        <w:t xml:space="preserve"> "Consultar catálogo" as UC1</w:t>
+      </w:r>
+    </w:p>
+    <w:p>
+      <w:pPr>
+        <w:spacing w:before="100" w:beforeAutospacing="1" w:after="100" w:afterAutospacing="1" w:line="240" w:lineRule="auto"/>
+        <w:rPr>
+          <w:rFonts w:ascii="Times New Roman" w:eastAsia="Times New Roman" w:hAnsi="Times New Roman" w:cs="Times New Roman"/>
+          <w:kern w:val="0"/>
+          <w:lang w:eastAsia="es-ES"/>
+          <w14:ligatures w14:val="none"/>
+        </w:rPr>
+      </w:pPr>
+      <w:proofErr w:type="spellStart"/>
+      <w:r>
+        <w:rPr>
+          <w:rFonts w:ascii="Times New Roman" w:eastAsia="Times New Roman" w:hAnsi="Times New Roman" w:cs="Times New Roman"/>
+          <w:kern w:val="0"/>
+          <w:lang w:eastAsia="es-ES"/>
+          <w14:ligatures w14:val="none"/>
+        </w:rPr>
+        <w:t>usecase</w:t>
+      </w:r>
+      <w:proofErr w:type="spellEnd"/>
+      <w:r>
+        <w:rPr>
+          <w:rFonts w:ascii="Times New Roman" w:eastAsia="Times New Roman" w:hAnsi="Times New Roman" w:cs="Times New Roman"/>
+          <w:kern w:val="0"/>
+          <w:lang w:eastAsia="es-ES"/>
+          <w14:ligatures w14:val="none"/>
+        </w:rPr>
+        <w:t xml:space="preserve"> "Ver histórico de préstamos" as UC2</w:t>
+      </w:r>
+    </w:p>
+    <w:p>
+      <w:pPr>
+        <w:spacing w:before="100" w:beforeAutospacing="1" w:after="100" w:afterAutospacing="1" w:line="240" w:lineRule="auto"/>
+        <w:rPr>
+          <w:rFonts w:ascii="Times New Roman" w:eastAsia="Times New Roman" w:hAnsi="Times New Roman" w:cs="Times New Roman"/>
+          <w:kern w:val="0"/>
+          <w:lang w:eastAsia="es-ES"/>
+          <w14:ligatures w14:val="none"/>
+        </w:rPr>
+      </w:pPr>
+      <w:proofErr w:type="spellStart"/>
+      <w:r>
+        <w:rPr>
+          <w:rFonts w:ascii="Times New Roman" w:eastAsia="Times New Roman" w:hAnsi="Times New Roman" w:cs="Times New Roman"/>
+          <w:kern w:val="0"/>
+          <w:lang w:eastAsia="es-ES"/>
+          <w14:ligatures w14:val="none"/>
+        </w:rPr>
+        <w:t>usecase</w:t>
+      </w:r>
+      <w:proofErr w:type="spellEnd"/>
+      <w:r>
+        <w:rPr>
+          <w:rFonts w:ascii="Times New Roman" w:eastAsia="Times New Roman" w:hAnsi="Times New Roman" w:cs="Times New Roman"/>
+          <w:kern w:val="0"/>
+          <w:lang w:eastAsia="es-ES"/>
+          <w14:ligatures w14:val="none"/>
+        </w:rPr>
+        <w:t xml:space="preserve"> "Reservar ejemplar" as UC3</w:t>
+      </w:r>
+    </w:p>
+    <w:p>
+      <w:pPr>
+        <w:spacing w:before="100" w:beforeAutospacing="1" w:after="100" w:afterAutospacing="1" w:line="240" w:lineRule="auto"/>
+        <w:rPr>
+          <w:rFonts w:ascii="Times New Roman" w:eastAsia="Times New Roman" w:hAnsi="Times New Roman" w:cs="Times New Roman"/>
+          <w:kern w:val="0"/>
+          <w:lang w:eastAsia="es-ES"/>
+          <w14:ligatures w14:val="none"/>
+        </w:rPr>
+      </w:pPr>
+      <w:proofErr w:type="spellStart"/>
+      <w:r>
+        <w:rPr>
+          <w:rFonts w:ascii="Times New Roman" w:eastAsia="Times New Roman" w:hAnsi="Times New Roman" w:cs="Times New Roman"/>
+          <w:kern w:val="0"/>
+          <w:lang w:eastAsia="es-ES"/>
+          <w14:ligatures w14:val="none"/>
+        </w:rPr>
+        <w:t>usecase</w:t>
+      </w:r>
+      <w:proofErr w:type="spellEnd"/>
+      <w:r>
+        <w:rPr>
+          <w:rFonts w:ascii="Times New Roman" w:eastAsia="Times New Roman" w:hAnsi="Times New Roman" w:cs="Times New Roman"/>
+          <w:kern w:val="0"/>
+          <w:lang w:eastAsia="es-ES"/>
+          <w14:ligatures w14:val="none"/>
+        </w:rPr>
+        <w:t xml:space="preserve"> "Ver estado de reservas" as UC4</w:t>
+      </w:r>
+    </w:p>
+    <w:p>
+      <w:pPr>
+        <w:spacing w:before="100" w:beforeAutospacing="1" w:after="100" w:afterAutospacing="1" w:line="240" w:lineRule="auto"/>
+        <w:rPr>
+          <w:rFonts w:ascii="Times New Roman" w:eastAsia="Times New Roman" w:hAnsi="Times New Roman" w:cs="Times New Roman"/>
+          <w:kern w:val="0"/>
+          <w:lang w:eastAsia="es-ES"/>
+          <w14:ligatures w14:val="none"/>
+        </w:rPr>
+      </w:pPr>
+      <w:proofErr w:type="spellStart"/>
+      <w:r>
+        <w:rPr>
+          <w:rFonts w:ascii="Times New Roman" w:eastAsia="Times New Roman" w:hAnsi="Times New Roman" w:cs="Times New Roman"/>
+          <w:kern w:val="0"/>
+          <w:lang w:eastAsia="es-ES"/>
+          <w14:ligatures w14:val="none"/>
+        </w:rPr>
+        <w:t>usecase</w:t>
+      </w:r>
+      <w:proofErr w:type="spellEnd"/>
+      <w:r>
+        <w:rPr>
+          <w:rFonts w:ascii="Times New Roman" w:eastAsia="Times New Roman" w:hAnsi="Times New Roman" w:cs="Times New Roman"/>
+          <w:kern w:val="0"/>
+          <w:lang w:eastAsia="es-ES"/>
+          <w14:ligatures w14:val="none"/>
+        </w:rPr>
+        <w:t xml:space="preserve"> "Cancelar reserva" as UC5</w:t>
+      </w:r>
+    </w:p>
+    <w:p>
+      <w:pPr>
+        <w:spacing w:before="100" w:beforeAutospacing="1" w:after="100" w:afterAutospacing="1" w:line="240" w:lineRule="auto"/>
+        <w:rPr>
+          <w:rFonts w:ascii="Times New Roman" w:eastAsia="Times New Roman" w:hAnsi="Times New Roman" w:cs="Times New Roman"/>
+          <w:kern w:val="0"/>
+          <w:lang w:eastAsia="es-ES"/>
+          <w14:ligatures w14:val="none"/>
+        </w:rPr>
+      </w:pPr>
+    </w:p>
+    <w:p>
+      <w:pPr>
+        <w:spacing w:before="100" w:beforeAutospacing="1" w:after="100" w:afterAutospacing="1" w:line="240" w:lineRule="auto"/>
+        <w:rPr>
+          <w:rFonts w:ascii="Times New Roman" w:eastAsia="Times New Roman" w:hAnsi="Times New Roman" w:cs="Times New Roman"/>
+          <w:kern w:val="0"/>
+          <w:lang w:eastAsia="es-ES"/>
+          <w14:ligatures w14:val="none"/>
+        </w:rPr>
+      </w:pPr>
+      <w:proofErr w:type="spellStart"/>
+      <w:r>
+        <w:rPr>
+          <w:rFonts w:ascii="Times New Roman" w:eastAsia="Times New Roman" w:hAnsi="Times New Roman" w:cs="Times New Roman"/>
+          <w:kern w:val="0"/>
+          <w:lang w:eastAsia="es-ES"/>
+          <w14:ligatures w14:val="none"/>
+        </w:rPr>
+        <w:t>usecase</w:t>
+      </w:r>
+      <w:proofErr w:type="spellEnd"/>
+      <w:r>
+        <w:rPr>
+          <w:rFonts w:ascii="Times New Roman" w:eastAsia="Times New Roman" w:hAnsi="Times New Roman" w:cs="Times New Roman"/>
+          <w:kern w:val="0"/>
+          <w:lang w:eastAsia="es-ES"/>
+          <w14:ligatures w14:val="none"/>
+        </w:rPr>
+        <w:t xml:space="preserve"> "Registrar préstamo" as UC6</w:t>
+      </w:r>
+    </w:p>
+    <w:p>
+      <w:pPr>
+        <w:spacing w:before="100" w:beforeAutospacing="1" w:after="100" w:afterAutospacing="1" w:line="240" w:lineRule="auto"/>
+        <w:rPr>
+          <w:rFonts w:ascii="Times New Roman" w:eastAsia="Times New Roman" w:hAnsi="Times New Roman" w:cs="Times New Roman"/>
+          <w:kern w:val="0"/>
+          <w:lang w:eastAsia="es-ES"/>
+          <w14:ligatures w14:val="none"/>
+        </w:rPr>
+      </w:pPr>
+      <w:proofErr w:type="spellStart"/>
+      <w:r>
+        <w:rPr>
+          <w:rFonts w:ascii="Times New Roman" w:eastAsia="Times New Roman" w:hAnsi="Times New Roman" w:cs="Times New Roman"/>
+          <w:kern w:val="0"/>
+          <w:lang w:eastAsia="es-ES"/>
+          <w14:ligatures w14:val="none"/>
+        </w:rPr>
+        <w:t>usecase</w:t>
+      </w:r>
+      <w:proofErr w:type="spellEnd"/>
+      <w:r>
+        <w:rPr>
+          <w:rFonts w:ascii="Times New Roman" w:eastAsia="Times New Roman" w:hAnsi="Times New Roman" w:cs="Times New Roman"/>
+          <w:kern w:val="0"/>
+          <w:lang w:eastAsia="es-ES"/>
+          <w14:ligatures w14:val="none"/>
+        </w:rPr>
+        <w:t xml:space="preserve"> "Registrar devolución" as UC7</w:t>
+      </w:r>
+    </w:p>
+    <w:p>
+      <w:pPr>
+        <w:spacing w:before="100" w:beforeAutospacing="1" w:after="100" w:afterAutospacing="1" w:line="240" w:lineRule="auto"/>
+        <w:rPr>
+          <w:rFonts w:ascii="Times New Roman" w:eastAsia="Times New Roman" w:hAnsi="Times New Roman" w:cs="Times New Roman"/>
+          <w:kern w:val="0"/>
+          <w:lang w:eastAsia="es-ES"/>
+          <w14:ligatures w14:val="none"/>
+        </w:rPr>
+      </w:pPr>
+      <w:proofErr w:type="spellStart"/>
+      <w:r>
+        <w:rPr>
+          <w:rFonts w:ascii="Times New Roman" w:eastAsia="Times New Roman" w:hAnsi="Times New Roman" w:cs="Times New Roman"/>
+          <w:kern w:val="0"/>
+          <w:lang w:eastAsia="es-ES"/>
+          <w14:ligatures w14:val="none"/>
+        </w:rPr>
+        <w:lastRenderedPageBreak/>
+        <w:t>usecase</w:t>
+      </w:r>
+      <w:proofErr w:type="spellEnd"/>
+      <w:r>
+        <w:rPr>
+          <w:rFonts w:ascii="Times New Roman" w:eastAsia="Times New Roman" w:hAnsi="Times New Roman" w:cs="Times New Roman"/>
+          <w:kern w:val="0"/>
+          <w:lang w:eastAsia="es-ES"/>
+          <w14:ligatures w14:val="none"/>
+        </w:rPr>
+        <w:t xml:space="preserve"> "Registrar o modificar usuario" as UC8</w:t>
+      </w:r>
+    </w:p>
+    <w:p>
+      <w:pPr>
+        <w:spacing w:before="100" w:beforeAutospacing="1" w:after="100" w:afterAutospacing="1" w:line="240" w:lineRule="auto"/>
+        <w:rPr>
+          <w:rFonts w:ascii="Times New Roman" w:eastAsia="Times New Roman" w:hAnsi="Times New Roman" w:cs="Times New Roman"/>
+          <w:kern w:val="0"/>
+          <w:lang w:eastAsia="es-ES"/>
+          <w14:ligatures w14:val="none"/>
+        </w:rPr>
+      </w:pPr>
+      <w:proofErr w:type="spellStart"/>
+      <w:r>
+        <w:rPr>
+          <w:rFonts w:ascii="Times New Roman" w:eastAsia="Times New Roman" w:hAnsi="Times New Roman" w:cs="Times New Roman"/>
+          <w:kern w:val="0"/>
+          <w:lang w:eastAsia="es-ES"/>
+          <w14:ligatures w14:val="none"/>
+        </w:rPr>
+        <w:t>usecase</w:t>
+      </w:r>
+      <w:proofErr w:type="spellEnd"/>
+      <w:r>
+        <w:rPr>
+          <w:rFonts w:ascii="Times New Roman" w:eastAsia="Times New Roman" w:hAnsi="Times New Roman" w:cs="Times New Roman"/>
+          <w:kern w:val="0"/>
+          <w:lang w:eastAsia="es-ES"/>
+          <w14:ligatures w14:val="none"/>
+        </w:rPr>
+        <w:t xml:space="preserve"> "Modificar libro" as UC9</w:t>
+      </w:r>
+    </w:p>
+    <w:p>
+      <w:pPr>
+        <w:spacing w:before="100" w:beforeAutospacing="1" w:after="100" w:afterAutospacing="1" w:line="240" w:lineRule="auto"/>
+        <w:rPr>
+          <w:rFonts w:ascii="Times New Roman" w:eastAsia="Times New Roman" w:hAnsi="Times New Roman" w:cs="Times New Roman"/>
+          <w:kern w:val="0"/>
+          <w:lang w:eastAsia="es-ES"/>
+          <w14:ligatures w14:val="none"/>
+        </w:rPr>
+      </w:pPr>
+      <w:proofErr w:type="spellStart"/>
+      <w:r>
+        <w:rPr>
+          <w:rFonts w:ascii="Times New Roman" w:eastAsia="Times New Roman" w:hAnsi="Times New Roman" w:cs="Times New Roman"/>
+          <w:kern w:val="0"/>
+          <w:lang w:eastAsia="es-ES"/>
+          <w14:ligatures w14:val="none"/>
+        </w:rPr>
+        <w:t>usecase</w:t>
+      </w:r>
+      <w:proofErr w:type="spellEnd"/>
+      <w:r>
+        <w:rPr>
+          <w:rFonts w:ascii="Times New Roman" w:eastAsia="Times New Roman" w:hAnsi="Times New Roman" w:cs="Times New Roman"/>
+          <w:kern w:val="0"/>
+          <w:lang w:eastAsia="es-ES"/>
+          <w14:ligatures w14:val="none"/>
+        </w:rPr>
+        <w:t xml:space="preserve"> "Ver incidencias" as UC10</w:t>
+      </w:r>
+    </w:p>
+    <w:p>
+      <w:pPr>
+        <w:spacing w:before="100" w:beforeAutospacing="1" w:after="100" w:afterAutospacing="1" w:line="240" w:lineRule="auto"/>
+        <w:rPr>
+          <w:rFonts w:ascii="Times New Roman" w:eastAsia="Times New Roman" w:hAnsi="Times New Roman" w:cs="Times New Roman"/>
+          <w:kern w:val="0"/>
+          <w:lang w:eastAsia="es-ES"/>
+          <w14:ligatures w14:val="none"/>
+        </w:rPr>
+      </w:pPr>
+      <w:proofErr w:type="spellStart"/>
+      <w:r>
+        <w:rPr>
+          <w:rFonts w:ascii="Times New Roman" w:eastAsia="Times New Roman" w:hAnsi="Times New Roman" w:cs="Times New Roman"/>
+          <w:kern w:val="0"/>
+          <w:lang w:eastAsia="es-ES"/>
+          <w14:ligatures w14:val="none"/>
+        </w:rPr>
+        <w:t>usecase</w:t>
+      </w:r>
+      <w:proofErr w:type="spellEnd"/>
+      <w:r>
+        <w:rPr>
+          <w:rFonts w:ascii="Times New Roman" w:eastAsia="Times New Roman" w:hAnsi="Times New Roman" w:cs="Times New Roman"/>
+          <w:kern w:val="0"/>
+          <w:lang w:eastAsia="es-ES"/>
+          <w14:ligatures w14:val="none"/>
+        </w:rPr>
+        <w:t xml:space="preserve"> "Gestionar penalizaciones" as UC11</w:t>
+      </w:r>
+    </w:p>
+    <w:p>
+      <w:pPr>
+        <w:spacing w:before="100" w:beforeAutospacing="1" w:after="100" w:afterAutospacing="1" w:line="240" w:lineRule="auto"/>
+        <w:rPr>
+          <w:rFonts w:ascii="Times New Roman" w:eastAsia="Times New Roman" w:hAnsi="Times New Roman" w:cs="Times New Roman"/>
+          <w:kern w:val="0"/>
+          <w:lang w:eastAsia="es-ES"/>
+          <w14:ligatures w14:val="none"/>
+        </w:rPr>
+      </w:pPr>
+    </w:p>
+    <w:p>
+      <w:pPr>
+        <w:spacing w:before="100" w:beforeAutospacing="1" w:after="100" w:afterAutospacing="1" w:line="240" w:lineRule="auto"/>
+        <w:rPr>
+          <w:rFonts w:ascii="Times New Roman" w:eastAsia="Times New Roman" w:hAnsi="Times New Roman" w:cs="Times New Roman"/>
+          <w:kern w:val="0"/>
+          <w:lang w:eastAsia="es-ES"/>
+          <w14:ligatures w14:val="none"/>
+        </w:rPr>
+      </w:pPr>
+      <w:proofErr w:type="spellStart"/>
+      <w:r>
+        <w:rPr>
+          <w:rFonts w:ascii="Times New Roman" w:eastAsia="Times New Roman" w:hAnsi="Times New Roman" w:cs="Times New Roman"/>
+          <w:kern w:val="0"/>
+          <w:lang w:eastAsia="es-ES"/>
+          <w14:ligatures w14:val="none"/>
+        </w:rPr>
+        <w:t>usecase</w:t>
+      </w:r>
+      <w:proofErr w:type="spellEnd"/>
+      <w:r>
+        <w:rPr>
+          <w:rFonts w:ascii="Times New Roman" w:eastAsia="Times New Roman" w:hAnsi="Times New Roman" w:cs="Times New Roman"/>
+          <w:kern w:val="0"/>
+          <w:lang w:eastAsia="es-ES"/>
+          <w14:ligatures w14:val="none"/>
+        </w:rPr>
+        <w:t xml:space="preserve"> "Generar informes" as UC12</w:t>
+      </w:r>
+    </w:p>
+    <w:p>
+      <w:pPr>
+        <w:spacing w:before="100" w:beforeAutospacing="1" w:after="100" w:afterAutospacing="1" w:line="240" w:lineRule="auto"/>
+        <w:rPr>
+          <w:rFonts w:ascii="Times New Roman" w:eastAsia="Times New Roman" w:hAnsi="Times New Roman" w:cs="Times New Roman"/>
+          <w:kern w:val="0"/>
+          <w:lang w:eastAsia="es-ES"/>
+          <w14:ligatures w14:val="none"/>
+        </w:rPr>
+      </w:pPr>
+    </w:p>
+    <w:p>
+      <w:pPr>
+        <w:spacing w:before="100" w:beforeAutospacing="1" w:after="100" w:afterAutospacing="1" w:line="240" w:lineRule="auto"/>
+        <w:rPr>
+          <w:rFonts w:ascii="Times New Roman" w:eastAsia="Times New Roman" w:hAnsi="Times New Roman" w:cs="Times New Roman"/>
+          <w:kern w:val="0"/>
+          <w:lang w:eastAsia="es-ES"/>
+          <w14:ligatures w14:val="none"/>
+        </w:rPr>
+      </w:pPr>
+      <w:r>
+        <w:rPr>
+          <w:rFonts w:ascii="Times New Roman" w:eastAsia="Times New Roman" w:hAnsi="Times New Roman" w:cs="Times New Roman"/>
+          <w:kern w:val="0"/>
+          <w:lang w:eastAsia="es-ES"/>
+          <w14:ligatures w14:val="none"/>
+        </w:rPr>
+        <w:t>Socio --&gt; UC1</w:t>
+      </w:r>
+    </w:p>
+    <w:p>
+      <w:pPr>
+        <w:spacing w:before="100" w:beforeAutospacing="1" w:after="100" w:afterAutospacing="1" w:line="240" w:lineRule="auto"/>
+        <w:rPr>
+          <w:rFonts w:ascii="Times New Roman" w:eastAsia="Times New Roman" w:hAnsi="Times New Roman" w:cs="Times New Roman"/>
+          <w:kern w:val="0"/>
+          <w:lang w:eastAsia="es-ES"/>
+          <w14:ligatures w14:val="none"/>
+        </w:rPr>
+      </w:pPr>
+      <w:r>
+        <w:rPr>
+          <w:rFonts w:ascii="Times New Roman" w:eastAsia="Times New Roman" w:hAnsi="Times New Roman" w:cs="Times New Roman"/>
+          <w:kern w:val="0"/>
+          <w:lang w:eastAsia="es-ES"/>
+          <w14:ligatures w14:val="none"/>
+        </w:rPr>
+        <w:t>Socio --&gt; UC2</w:t>
+      </w:r>
+    </w:p>
+    <w:p>
+      <w:pPr>
+        <w:spacing w:before="100" w:beforeAutospacing="1" w:after="100" w:afterAutospacing="1" w:line="240" w:lineRule="auto"/>
+        <w:rPr>
+          <w:rFonts w:ascii="Times New Roman" w:eastAsia="Times New Roman" w:hAnsi="Times New Roman" w:cs="Times New Roman"/>
+          <w:kern w:val="0"/>
+          <w:lang w:eastAsia="es-ES"/>
+          <w14:ligatures w14:val="none"/>
+        </w:rPr>
+      </w:pPr>
+      <w:r>
+        <w:rPr>
+          <w:rFonts w:ascii="Times New Roman" w:eastAsia="Times New Roman" w:hAnsi="Times New Roman" w:cs="Times New Roman"/>
+          <w:kern w:val="0"/>
+          <w:lang w:eastAsia="es-ES"/>
+          <w14:ligatures w14:val="none"/>
+        </w:rPr>
+        <w:t>Socio --&gt; UC3</w:t>
+      </w:r>
+    </w:p>
+    <w:p>
+      <w:pPr>
+        <w:spacing w:before="100" w:beforeAutospacing="1" w:after="100" w:afterAutospacing="1" w:line="240" w:lineRule="auto"/>
+        <w:rPr>
+          <w:rFonts w:ascii="Times New Roman" w:eastAsia="Times New Roman" w:hAnsi="Times New Roman" w:cs="Times New Roman"/>
+          <w:kern w:val="0"/>
+          <w:lang w:eastAsia="es-ES"/>
+          <w14:ligatures w14:val="none"/>
+        </w:rPr>
+      </w:pPr>
+      <w:r>
+        <w:rPr>
+          <w:rFonts w:ascii="Times New Roman" w:eastAsia="Times New Roman" w:hAnsi="Times New Roman" w:cs="Times New Roman"/>
+          <w:kern w:val="0"/>
+          <w:lang w:eastAsia="es-ES"/>
+          <w14:ligatures w14:val="none"/>
+        </w:rPr>
+        <w:t>Socio --&gt; UC4</w:t>
+      </w:r>
+    </w:p>
+    <w:p>
+      <w:pPr>
+        <w:spacing w:before="100" w:beforeAutospacing="1" w:after="100" w:afterAutospacing="1" w:line="240" w:lineRule="auto"/>
+        <w:rPr>
+          <w:rFonts w:ascii="Times New Roman" w:eastAsia="Times New Roman" w:hAnsi="Times New Roman" w:cs="Times New Roman"/>
+          <w:kern w:val="0"/>
+          <w:lang w:eastAsia="es-ES"/>
+          <w14:ligatures w14:val="none"/>
+        </w:rPr>
+      </w:pPr>
+      <w:r>
+        <w:rPr>
+          <w:rFonts w:ascii="Times New Roman" w:eastAsia="Times New Roman" w:hAnsi="Times New Roman" w:cs="Times New Roman"/>
+          <w:kern w:val="0"/>
+          <w:lang w:eastAsia="es-ES"/>
+          <w14:ligatures w14:val="none"/>
+        </w:rPr>
+        <w:t>Socio --&gt; UC5</w:t>
+      </w:r>
+    </w:p>
+    <w:p>
+      <w:pPr>
+        <w:spacing w:before="100" w:beforeAutospacing="1" w:after="100" w:afterAutospacing="1" w:line="240" w:lineRule="auto"/>
+        <w:rPr>
+          <w:rFonts w:ascii="Times New Roman" w:eastAsia="Times New Roman" w:hAnsi="Times New Roman" w:cs="Times New Roman"/>
+          <w:kern w:val="0"/>
+          <w:lang w:eastAsia="es-ES"/>
+          <w14:ligatures w14:val="none"/>
+        </w:rPr>
+      </w:pPr>
+    </w:p>
+    <w:p>
+      <w:pPr>
+        <w:spacing w:before="100" w:beforeAutospacing="1" w:after="100" w:afterAutospacing="1" w:line="240" w:lineRule="auto"/>
+        <w:rPr>
+          <w:rFonts w:ascii="Times New Roman" w:eastAsia="Times New Roman" w:hAnsi="Times New Roman" w:cs="Times New Roman"/>
+          <w:kern w:val="0"/>
+          <w:lang w:eastAsia="es-ES"/>
+          <w14:ligatures w14:val="none"/>
+        </w:rPr>
+      </w:pPr>
+      <w:r>
+        <w:rPr>
+          <w:rFonts w:ascii="Times New Roman" w:eastAsia="Times New Roman" w:hAnsi="Times New Roman" w:cs="Times New Roman"/>
+          <w:kern w:val="0"/>
+          <w:lang w:eastAsia="es-ES"/>
+          <w14:ligatures w14:val="none"/>
+        </w:rPr>
+        <w:t>Bibliotecario --&gt; UC1</w:t>
+      </w:r>
+    </w:p>
+    <w:p>
+      <w:pPr>
+        <w:spacing w:before="100" w:beforeAutospacing="1" w:after="100" w:afterAutospacing="1" w:line="240" w:lineRule="auto"/>
+        <w:rPr>
+          <w:rFonts w:ascii="Times New Roman" w:eastAsia="Times New Roman" w:hAnsi="Times New Roman" w:cs="Times New Roman"/>
+          <w:kern w:val="0"/>
+          <w:lang w:eastAsia="es-ES"/>
+          <w14:ligatures w14:val="none"/>
+        </w:rPr>
+      </w:pPr>
+      <w:r>
+        <w:rPr>
+          <w:rFonts w:ascii="Times New Roman" w:eastAsia="Times New Roman" w:hAnsi="Times New Roman" w:cs="Times New Roman"/>
+          <w:kern w:val="0"/>
+          <w:lang w:eastAsia="es-ES"/>
+          <w14:ligatures w14:val="none"/>
+        </w:rPr>
+        <w:t>Bibliotecario --&gt; UC6</w:t>
+      </w:r>
+    </w:p>
+    <w:p>
+      <w:pPr>
+        <w:spacing w:before="100" w:beforeAutospacing="1" w:after="100" w:afterAutospacing="1" w:line="240" w:lineRule="auto"/>
+        <w:rPr>
+          <w:rFonts w:ascii="Times New Roman" w:eastAsia="Times New Roman" w:hAnsi="Times New Roman" w:cs="Times New Roman"/>
+          <w:kern w:val="0"/>
+          <w:lang w:eastAsia="es-ES"/>
+          <w14:ligatures w14:val="none"/>
+        </w:rPr>
+      </w:pPr>
+      <w:r>
+        <w:rPr>
+          <w:rFonts w:ascii="Times New Roman" w:eastAsia="Times New Roman" w:hAnsi="Times New Roman" w:cs="Times New Roman"/>
+          <w:kern w:val="0"/>
+          <w:lang w:eastAsia="es-ES"/>
+          <w14:ligatures w14:val="none"/>
+        </w:rPr>
+        <w:t>Bibliotecario --&gt; UC7</w:t>
+      </w:r>
+    </w:p>
+    <w:p>
+      <w:pPr>
+        <w:spacing w:before="100" w:beforeAutospacing="1" w:after="100" w:afterAutospacing="1" w:line="240" w:lineRule="auto"/>
+        <w:rPr>
+          <w:rFonts w:ascii="Times New Roman" w:eastAsia="Times New Roman" w:hAnsi="Times New Roman" w:cs="Times New Roman"/>
+          <w:kern w:val="0"/>
+          <w:lang w:eastAsia="es-ES"/>
+          <w14:ligatures w14:val="none"/>
+        </w:rPr>
+      </w:pPr>
+      <w:r>
+        <w:rPr>
+          <w:rFonts w:ascii="Times New Roman" w:eastAsia="Times New Roman" w:hAnsi="Times New Roman" w:cs="Times New Roman"/>
+          <w:kern w:val="0"/>
+          <w:lang w:eastAsia="es-ES"/>
+          <w14:ligatures w14:val="none"/>
+        </w:rPr>
+        <w:t>Bibliotecario --&gt; UC8</w:t>
+      </w:r>
+    </w:p>
+    <w:p>
+      <w:pPr>
+        <w:spacing w:before="100" w:beforeAutospacing="1" w:after="100" w:afterAutospacing="1" w:line="240" w:lineRule="auto"/>
+        <w:rPr>
+          <w:rFonts w:ascii="Times New Roman" w:eastAsia="Times New Roman" w:hAnsi="Times New Roman" w:cs="Times New Roman"/>
+          <w:kern w:val="0"/>
+          <w:lang w:eastAsia="es-ES"/>
+          <w14:ligatures w14:val="none"/>
+        </w:rPr>
+      </w:pPr>
+      <w:r>
+        <w:rPr>
+          <w:rFonts w:ascii="Times New Roman" w:eastAsia="Times New Roman" w:hAnsi="Times New Roman" w:cs="Times New Roman"/>
+          <w:kern w:val="0"/>
+          <w:lang w:eastAsia="es-ES"/>
+          <w14:ligatures w14:val="none"/>
+        </w:rPr>
+        <w:t>Bibliotecario --&gt; UC9</w:t>
+      </w:r>
+    </w:p>
+    <w:p>
+      <w:pPr>
+        <w:spacing w:before="100" w:beforeAutospacing="1" w:after="100" w:afterAutospacing="1" w:line="240" w:lineRule="auto"/>
+        <w:rPr>
+          <w:rFonts w:ascii="Times New Roman" w:eastAsia="Times New Roman" w:hAnsi="Times New Roman" w:cs="Times New Roman"/>
+          <w:kern w:val="0"/>
+          <w:lang w:eastAsia="es-ES"/>
+          <w14:ligatures w14:val="none"/>
+        </w:rPr>
+      </w:pPr>
+      <w:r>
+        <w:rPr>
+          <w:rFonts w:ascii="Times New Roman" w:eastAsia="Times New Roman" w:hAnsi="Times New Roman" w:cs="Times New Roman"/>
+          <w:kern w:val="0"/>
+          <w:lang w:eastAsia="es-ES"/>
+          <w14:ligatures w14:val="none"/>
+        </w:rPr>
+        <w:t>Bibliotecario --&gt; UC10</w:t>
+      </w:r>
+    </w:p>
+    <w:p>
+      <w:pPr>
+        <w:spacing w:before="100" w:beforeAutospacing="1" w:after="100" w:afterAutospacing="1" w:line="240" w:lineRule="auto"/>
+        <w:rPr>
+          <w:rFonts w:ascii="Times New Roman" w:eastAsia="Times New Roman" w:hAnsi="Times New Roman" w:cs="Times New Roman"/>
+          <w:kern w:val="0"/>
+          <w:lang w:eastAsia="es-ES"/>
+          <w14:ligatures w14:val="none"/>
+        </w:rPr>
+      </w:pPr>
+      <w:r>
+        <w:rPr>
+          <w:rFonts w:ascii="Times New Roman" w:eastAsia="Times New Roman" w:hAnsi="Times New Roman" w:cs="Times New Roman"/>
+          <w:kern w:val="0"/>
+          <w:lang w:eastAsia="es-ES"/>
+          <w14:ligatures w14:val="none"/>
+        </w:rPr>
+        <w:t>Bibliotecario --&gt; UC11</w:t>
+      </w:r>
+    </w:p>
+    <w:p>
+      <w:pPr>
+        <w:spacing w:before="100" w:beforeAutospacing="1" w:after="100" w:afterAutospacing="1" w:line="240" w:lineRule="auto"/>
+        <w:rPr>
+          <w:rFonts w:ascii="Times New Roman" w:eastAsia="Times New Roman" w:hAnsi="Times New Roman" w:cs="Times New Roman"/>
+          <w:kern w:val="0"/>
+          <w:lang w:eastAsia="es-ES"/>
+          <w14:ligatures w14:val="none"/>
+        </w:rPr>
+      </w:pPr>
+    </w:p>
+    <w:p>
+      <w:pPr>
+        <w:spacing w:before="100" w:beforeAutospacing="1" w:after="100" w:afterAutospacing="1" w:line="240" w:lineRule="auto"/>
+        <w:rPr>
+          <w:rFonts w:ascii="Times New Roman" w:eastAsia="Times New Roman" w:hAnsi="Times New Roman" w:cs="Times New Roman"/>
+          <w:kern w:val="0"/>
+          <w:lang w:eastAsia="es-ES"/>
+          <w14:ligatures w14:val="none"/>
+        </w:rPr>
+      </w:pPr>
+      <w:r>
+        <w:rPr>
+          <w:rFonts w:ascii="Times New Roman" w:eastAsia="Times New Roman" w:hAnsi="Times New Roman" w:cs="Times New Roman"/>
+          <w:kern w:val="0"/>
+          <w:lang w:eastAsia="es-ES"/>
+          <w14:ligatures w14:val="none"/>
+        </w:rPr>
+        <w:t>Administrador --&gt; UC1</w:t>
+      </w:r>
+    </w:p>
+    <w:p>
+      <w:pPr>
+        <w:spacing w:before="100" w:beforeAutospacing="1" w:after="100" w:afterAutospacing="1" w:line="240" w:lineRule="auto"/>
+        <w:rPr>
+          <w:rFonts w:ascii="Times New Roman" w:eastAsia="Times New Roman" w:hAnsi="Times New Roman" w:cs="Times New Roman"/>
+          <w:kern w:val="0"/>
+          <w:lang w:eastAsia="es-ES"/>
+          <w14:ligatures w14:val="none"/>
+        </w:rPr>
+      </w:pPr>
+      <w:r>
+        <w:rPr>
+          <w:rFonts w:ascii="Times New Roman" w:eastAsia="Times New Roman" w:hAnsi="Times New Roman" w:cs="Times New Roman"/>
+          <w:kern w:val="0"/>
+          <w:lang w:eastAsia="es-ES"/>
+          <w14:ligatures w14:val="none"/>
+        </w:rPr>
+        <w:t>Administrador --&gt; UC10</w:t>
+      </w:r>
+    </w:p>
+    <w:p>
+      <w:pPr>
+        <w:spacing w:before="100" w:beforeAutospacing="1" w:after="100" w:afterAutospacing="1" w:line="240" w:lineRule="auto"/>
+        <w:rPr>
+          <w:rFonts w:ascii="Times New Roman" w:eastAsia="Times New Roman" w:hAnsi="Times New Roman" w:cs="Times New Roman"/>
+          <w:kern w:val="0"/>
+          <w:lang w:eastAsia="es-ES"/>
+          <w14:ligatures w14:val="none"/>
+        </w:rPr>
+      </w:pPr>
+      <w:r>
+        <w:rPr>
+          <w:rFonts w:ascii="Times New Roman" w:eastAsia="Times New Roman" w:hAnsi="Times New Roman" w:cs="Times New Roman"/>
+          <w:kern w:val="0"/>
+          <w:lang w:eastAsia="es-ES"/>
+          <w14:ligatures w14:val="none"/>
+        </w:rPr>
+        <w:t>Administrador --&gt; UC12</w:t>
+      </w:r>
+    </w:p>
+    <w:p>
+      <w:pPr>
+        <w:spacing w:before="100" w:beforeAutospacing="1" w:after="100" w:afterAutospacing="1" w:line="240" w:lineRule="auto"/>
+        <w:rPr>
+          <w:rFonts w:ascii="Times New Roman" w:eastAsia="Times New Roman" w:hAnsi="Times New Roman" w:cs="Times New Roman"/>
+          <w:kern w:val="0"/>
+          <w:lang w:eastAsia="es-ES"/>
+          <w14:ligatures w14:val="none"/>
+        </w:rPr>
+      </w:pPr>
+    </w:p>
+    <w:p>
+      <w:pPr>
+        <w:spacing w:before="100" w:beforeAutospacing="1" w:after="100" w:afterAutospacing="1" w:line="240" w:lineRule="auto"/>
+        <w:rPr>
+          <w:rFonts w:ascii="Times New Roman" w:eastAsia="Times New Roman" w:hAnsi="Times New Roman" w:cs="Times New Roman"/>
+          <w:kern w:val="0"/>
+          <w:lang w:eastAsia="es-ES"/>
+          <w14:ligatures w14:val="none"/>
+        </w:rPr>
+      </w:pPr>
+      <w:r>
+        <w:rPr>
+          <w:rFonts w:ascii="Times New Roman" w:eastAsia="Times New Roman" w:hAnsi="Times New Roman" w:cs="Times New Roman"/>
+          <w:kern w:val="0"/>
+          <w:lang w:eastAsia="es-ES"/>
+          <w14:ligatures w14:val="none"/>
+        </w:rPr>
+        <w:lastRenderedPageBreak/>
+        <w:t>UC2 .</w:t>
+      </w:r>
+      <w:proofErr w:type="spellStart"/>
+      <w:r>
+        <w:rPr>
+          <w:rFonts w:ascii="Times New Roman" w:eastAsia="Times New Roman" w:hAnsi="Times New Roman" w:cs="Times New Roman"/>
+          <w:kern w:val="0"/>
+          <w:lang w:eastAsia="es-ES"/>
+          <w14:ligatures w14:val="none"/>
+        </w:rPr>
+        <w:t>extends</w:t>
+      </w:r>
+      <w:proofErr w:type="spellEnd"/>
+      <w:r>
+        <w:rPr>
+          <w:rFonts w:ascii="Times New Roman" w:eastAsia="Times New Roman" w:hAnsi="Times New Roman" w:cs="Times New Roman"/>
+          <w:kern w:val="0"/>
+          <w:lang w:eastAsia="es-ES"/>
+          <w14:ligatures w14:val="none"/>
+        </w:rPr>
+        <w:t>. UC1</w:t>
+      </w:r>
+    </w:p>
+    <w:p>
+      <w:pPr>
+        <w:spacing w:before="100" w:beforeAutospacing="1" w:after="100" w:afterAutospacing="1" w:line="240" w:lineRule="auto"/>
+        <w:rPr>
+          <w:rFonts w:ascii="Times New Roman" w:eastAsia="Times New Roman" w:hAnsi="Times New Roman" w:cs="Times New Roman"/>
+          <w:kern w:val="0"/>
+          <w:lang w:eastAsia="es-ES"/>
+          <w14:ligatures w14:val="none"/>
+        </w:rPr>
+      </w:pPr>
+      <w:r>
+        <w:rPr>
+          <w:rFonts w:ascii="Times New Roman" w:eastAsia="Times New Roman" w:hAnsi="Times New Roman" w:cs="Times New Roman"/>
+          <w:kern w:val="0"/>
+          <w:lang w:eastAsia="es-ES"/>
+          <w14:ligatures w14:val="none"/>
+        </w:rPr>
+        <w:t>UC3 .</w:t>
+      </w:r>
+      <w:proofErr w:type="spellStart"/>
+      <w:r>
+        <w:rPr>
+          <w:rFonts w:ascii="Times New Roman" w:eastAsia="Times New Roman" w:hAnsi="Times New Roman" w:cs="Times New Roman"/>
+          <w:kern w:val="0"/>
+          <w:lang w:eastAsia="es-ES"/>
+          <w14:ligatures w14:val="none"/>
+        </w:rPr>
+        <w:t>includes</w:t>
+      </w:r>
+      <w:proofErr w:type="spellEnd"/>
+      <w:r>
+        <w:rPr>
+          <w:rFonts w:ascii="Times New Roman" w:eastAsia="Times New Roman" w:hAnsi="Times New Roman" w:cs="Times New Roman"/>
+          <w:kern w:val="0"/>
+          <w:lang w:eastAsia="es-ES"/>
+          <w14:ligatures w14:val="none"/>
+        </w:rPr>
+        <w:t>. UC1</w:t>
+      </w:r>
+    </w:p>
+    <w:p>
+      <w:pPr>
+        <w:spacing w:before="100" w:beforeAutospacing="1" w:after="100" w:afterAutospacing="1" w:line="240" w:lineRule="auto"/>
+        <w:rPr>
+          <w:rFonts w:ascii="Times New Roman" w:eastAsia="Times New Roman" w:hAnsi="Times New Roman" w:cs="Times New Roman"/>
+          <w:kern w:val="0"/>
+          <w:lang w:eastAsia="es-ES"/>
+          <w14:ligatures w14:val="none"/>
+        </w:rPr>
+      </w:pPr>
+      <w:r>
+        <w:rPr>
+          <w:rFonts w:ascii="Times New Roman" w:eastAsia="Times New Roman" w:hAnsi="Times New Roman" w:cs="Times New Roman"/>
+          <w:kern w:val="0"/>
+          <w:lang w:eastAsia="es-ES"/>
+          <w14:ligatures w14:val="none"/>
+        </w:rPr>
+        <w:t>UC4 .</w:t>
+      </w:r>
+      <w:proofErr w:type="spellStart"/>
+      <w:r>
+        <w:rPr>
+          <w:rFonts w:ascii="Times New Roman" w:eastAsia="Times New Roman" w:hAnsi="Times New Roman" w:cs="Times New Roman"/>
+          <w:kern w:val="0"/>
+          <w:lang w:eastAsia="es-ES"/>
+          <w14:ligatures w14:val="none"/>
+        </w:rPr>
+        <w:t>extends</w:t>
+      </w:r>
+      <w:proofErr w:type="spellEnd"/>
+      <w:r>
+        <w:rPr>
+          <w:rFonts w:ascii="Times New Roman" w:eastAsia="Times New Roman" w:hAnsi="Times New Roman" w:cs="Times New Roman"/>
+          <w:kern w:val="0"/>
+          <w:lang w:eastAsia="es-ES"/>
+          <w14:ligatures w14:val="none"/>
+        </w:rPr>
+        <w:t>. UC3</w:t>
+      </w:r>
+    </w:p>
+    <w:p>
+      <w:pPr>
+        <w:spacing w:before="100" w:beforeAutospacing="1" w:after="100" w:afterAutospacing="1" w:line="240" w:lineRule="auto"/>
+        <w:rPr>
+          <w:rFonts w:ascii="Times New Roman" w:eastAsia="Times New Roman" w:hAnsi="Times New Roman" w:cs="Times New Roman"/>
+          <w:kern w:val="0"/>
+          <w:lang w:eastAsia="es-ES"/>
+          <w14:ligatures w14:val="none"/>
+        </w:rPr>
+      </w:pPr>
+      <w:r>
+        <w:rPr>
+          <w:rFonts w:ascii="Times New Roman" w:eastAsia="Times New Roman" w:hAnsi="Times New Roman" w:cs="Times New Roman"/>
+          <w:kern w:val="0"/>
+          <w:lang w:eastAsia="es-ES"/>
+          <w14:ligatures w14:val="none"/>
+        </w:rPr>
+        <w:t>UC5 .</w:t>
+      </w:r>
+      <w:proofErr w:type="spellStart"/>
+      <w:r>
+        <w:rPr>
+          <w:rFonts w:ascii="Times New Roman" w:eastAsia="Times New Roman" w:hAnsi="Times New Roman" w:cs="Times New Roman"/>
+          <w:kern w:val="0"/>
+          <w:lang w:eastAsia="es-ES"/>
+          <w14:ligatures w14:val="none"/>
+        </w:rPr>
+        <w:t>extends</w:t>
+      </w:r>
+      <w:proofErr w:type="spellEnd"/>
+      <w:r>
+        <w:rPr>
+          <w:rFonts w:ascii="Times New Roman" w:eastAsia="Times New Roman" w:hAnsi="Times New Roman" w:cs="Times New Roman"/>
+          <w:kern w:val="0"/>
+          <w:lang w:eastAsia="es-ES"/>
+          <w14:ligatures w14:val="none"/>
+        </w:rPr>
+        <w:t>. UC3</w:t>
+      </w:r>
+    </w:p>
+    <w:p>
+      <w:pPr>
+        <w:spacing w:before="100" w:beforeAutospacing="1" w:after="100" w:afterAutospacing="1" w:line="240" w:lineRule="auto"/>
+        <w:rPr>
+          <w:rFonts w:ascii="Times New Roman" w:eastAsia="Times New Roman" w:hAnsi="Times New Roman" w:cs="Times New Roman"/>
+          <w:kern w:val="0"/>
+          <w:lang w:eastAsia="es-ES"/>
+          <w14:ligatures w14:val="none"/>
+        </w:rPr>
+      </w:pPr>
+    </w:p>
+    <w:p>
+      <w:pPr>
+        <w:spacing w:before="100" w:beforeAutospacing="1" w:after="100" w:afterAutospacing="1" w:line="240" w:lineRule="auto"/>
+        <w:rPr>
+          <w:rFonts w:ascii="Times New Roman" w:eastAsia="Times New Roman" w:hAnsi="Times New Roman" w:cs="Times New Roman"/>
+          <w:kern w:val="0"/>
+          <w:lang w:eastAsia="es-ES"/>
+          <w14:ligatures w14:val="none"/>
+        </w:rPr>
+      </w:pPr>
+      <w:r>
+        <w:rPr>
+          <w:rFonts w:ascii="Times New Roman" w:eastAsia="Times New Roman" w:hAnsi="Times New Roman" w:cs="Times New Roman"/>
+          <w:kern w:val="0"/>
+          <w:lang w:eastAsia="es-ES"/>
+          <w14:ligatures w14:val="none"/>
+        </w:rPr>
+        <w:t>@enduml</w:t>
+      </w:r>
+    </w:p>
+    <w:p>
+      <w:pPr>
         <w:rPr>
           <w:b/>
           <w:bCs/>
@@ -256,47 +1320,865 @@
     </w:p>
     <w:p>
       <w:r>
-        <w:t>El diagrama de clases presentado corresponde a la fase de diseño preliminar del sistema "Gestor de Bibliotecas", y refleja las entidades y relaciones clave necesarias para cumplir con los requisitos funcionales descritos en el enunciado del proyecto.</w:t>
-      </w:r>
-    </w:p>
-    <w:p>
-      <w:r>
-        <w:t>Se ha optado por una estructura orientada a objetos basada en una jerarquía de usuarios. La clase Usuario actúa como clase general, y desde ella se derivan las clases Socio, Bibliotecario y Administrador, siguiendo una lógica de herencia común en sistemas con roles diferenciados. Aunque en el diseño no se representan explícitamente las flechas de generalización, las clases están organizadas jerárquicamente para sugerir esta relación.</w:t>
-      </w:r>
-    </w:p>
-    <w:p>
-      <w:r>
-        <w:t>Las clases fundamentales del dominio, como Libro, Ejemplar, Préstamo, Reserva y Penalización, han sido incluidas. Los atributos seleccionados son coherentes con las operaciones descritas en los casos de uso, como la gestión de préstamos, reservas o incidencias por parte de los distintos tipos de usuarios. La clase Ejemplar contiene información relevante sobre cada copia física de los libros, diferenciándola conceptualmente de Libro.</w:t>
-      </w:r>
-    </w:p>
-    <w:p>
-      <w:r>
-        <w:t xml:space="preserve">En cuanto a las relaciones, se han representado multiplicidades entre clases clave, como entre Socio y Reserva, Préstamo y Ejemplar, o Socio y Penalización, lo que permite visualizar de forma clara la estructura de uso del sistema. Las cardinalidades han sido representadas mediante notación numérica, aunque en futuras versiones se podría mejorar empleando la notación UML estándar (por ejemplo, </w:t>
-      </w:r>
-      <w:proofErr w:type="gramStart"/>
-      <w:r>
-        <w:t>1..</w:t>
-      </w:r>
-      <w:proofErr w:type="gramEnd"/>
-      <w:r>
-        <w:t xml:space="preserve">*, </w:t>
-      </w:r>
-      <w:proofErr w:type="gramStart"/>
-      <w:r>
-        <w:t>0..</w:t>
-      </w:r>
-      <w:proofErr w:type="gramEnd"/>
-      <w:r>
-        <w:t>1, etc.).</w:t>
-      </w:r>
+        <w:t>Este diagrama de clases representa la estructura lógica del sistema "Gestor de Bibliotecas", construido según los requisitos planteados en el enunciado del proyecto. Se ha diseñado con orientación a objetos y notación UML, organizando las clases y relaciones para cubrir todas las funcionalidades esenciales del sistema.</w:t>
+      </w:r>
+    </w:p>
+    <w:p/>
+    <w:p>
+      <w:r>
+        <w:t>Se parte de una clase base `Usuario`, de la que heredan `Socio`, `Bibliotecario` y `Administrador`, diferenciando claramente los roles del sistema. Esta jerarquía permite separar responsabilidades y adaptar los métodos a las funciones específicas de cada perfil. Por ejemplo, `Socio` puede solicitar préstamos y calcular penalizaciones, mientras que `Bibliotecario` se encarga de registrar préstamos y devoluciones, y `Administrador` de generar informes.</w:t>
+      </w:r>
+    </w:p>
+    <w:p/>
+    <w:p>
+      <w:r>
+        <w:t>El sistema gestiona libros mediante las clases `Libro` y `Ejemplar`, diferenciando entre obra y copia física. La clase `Libro` incluye el método `</w:t>
+      </w:r>
+      <w:proofErr w:type="spellStart"/>
+      <w:r>
+        <w:t>buscarPorLibro</w:t>
+      </w:r>
+      <w:proofErr w:type="spellEnd"/>
+      <w:r>
+        <w:t>()` como parte de la funcionalidad de consulta del catálogo. Las clases `Préstamo`, `Reserva` y `Penalización` reflejan operaciones clave para el control de ejemplares y usuarios, todas ellas con atributos y métodos adecuados.</w:t>
+      </w:r>
+    </w:p>
+    <w:p/>
+    <w:p>
+      <w:r>
+        <w:t>Las relaciones están representadas mediante cardinalidades y conexiones lógicas entre entidades. Aunque algunas notaciones podrían mejorarse formalmente, el modelo cumple con los criterios de claridad, coherencia estructural y alineación con los casos de uso definidos.</w:t>
+      </w:r>
+    </w:p>
+    <w:p/>
+    <w:p>
+      <w:r>
+        <w:t>En conclusión, el modelo proporciona una base sólida y bien organizada del sistema desde una perspectiva de análisis orientado a objetos.</w:t>
+      </w:r>
+    </w:p>
+    <w:p/>
+    <w:p>
+      <w:r>
+        <w:t>@startuml</w:t>
+      </w:r>
+    </w:p>
+    <w:p/>
+    <w:p>
+      <w:proofErr w:type="spellStart"/>
+      <w:r>
+        <w:t>class</w:t>
+      </w:r>
+      <w:proofErr w:type="spellEnd"/>
+      <w:r>
+        <w:t xml:space="preserve"> Usuario {</w:t>
+      </w:r>
+    </w:p>
+    <w:p>
+      <w:r>
+        <w:t xml:space="preserve">  +id: </w:t>
+      </w:r>
+      <w:proofErr w:type="spellStart"/>
+      <w:r>
+        <w:t>int</w:t>
+      </w:r>
+      <w:proofErr w:type="spellEnd"/>
+    </w:p>
+    <w:p>
+      <w:r>
+        <w:t xml:space="preserve">  +nombre: </w:t>
+      </w:r>
+      <w:proofErr w:type="spellStart"/>
+      <w:r>
+        <w:t>string</w:t>
+      </w:r>
+      <w:proofErr w:type="spellEnd"/>
+    </w:p>
+    <w:p>
+      <w:r>
+        <w:t xml:space="preserve">  +email: </w:t>
+      </w:r>
+      <w:proofErr w:type="spellStart"/>
+      <w:r>
+        <w:t>string</w:t>
+      </w:r>
+      <w:proofErr w:type="spellEnd"/>
+    </w:p>
+    <w:p>
+      <w:r>
+        <w:t xml:space="preserve">  +</w:t>
+      </w:r>
+      <w:proofErr w:type="spellStart"/>
+      <w:r>
+        <w:t>contrasena</w:t>
+      </w:r>
+      <w:proofErr w:type="spellEnd"/>
+      <w:r>
+        <w:t xml:space="preserve">: </w:t>
+      </w:r>
+      <w:proofErr w:type="spellStart"/>
+      <w:r>
+        <w:t>string</w:t>
+      </w:r>
+      <w:proofErr w:type="spellEnd"/>
+    </w:p>
+    <w:p>
+      <w:r>
+        <w:t xml:space="preserve">  +</w:t>
+      </w:r>
+      <w:proofErr w:type="spellStart"/>
+      <w:r>
+        <w:t>iniciarSesion</w:t>
+      </w:r>
+      <w:proofErr w:type="spellEnd"/>
+      <w:r>
+        <w:t xml:space="preserve">(): </w:t>
+      </w:r>
+      <w:proofErr w:type="spellStart"/>
+      <w:r>
+        <w:t>boolean</w:t>
+      </w:r>
+      <w:proofErr w:type="spellEnd"/>
+    </w:p>
+    <w:p>
+      <w:r>
+        <w:t xml:space="preserve">  +</w:t>
+      </w:r>
+      <w:proofErr w:type="spellStart"/>
+      <w:r>
+        <w:t>cerrarSesion</w:t>
+      </w:r>
+      <w:proofErr w:type="spellEnd"/>
+      <w:r>
+        <w:t xml:space="preserve">(): </w:t>
+      </w:r>
+      <w:proofErr w:type="spellStart"/>
+      <w:r>
+        <w:t>void</w:t>
+      </w:r>
+      <w:proofErr w:type="spellEnd"/>
+    </w:p>
+    <w:p>
+      <w:r>
+        <w:t>}</w:t>
+      </w:r>
+    </w:p>
+    <w:p/>
+    <w:p>
+      <w:proofErr w:type="spellStart"/>
+      <w:r>
+        <w:t>class</w:t>
+      </w:r>
+      <w:proofErr w:type="spellEnd"/>
+      <w:r>
+        <w:t xml:space="preserve"> Socio {</w:t>
+      </w:r>
+    </w:p>
+    <w:p>
+      <w:r>
+        <w:t xml:space="preserve">  +</w:t>
+      </w:r>
+      <w:proofErr w:type="spellStart"/>
+      <w:r>
+        <w:t>fechaAlta</w:t>
+      </w:r>
+      <w:proofErr w:type="spellEnd"/>
+      <w:r>
+        <w:t>: Date</w:t>
+      </w:r>
+    </w:p>
+    <w:p>
+      <w:r>
+        <w:t xml:space="preserve">  +</w:t>
+      </w:r>
+      <w:proofErr w:type="spellStart"/>
+      <w:r>
+        <w:t>pedirPrestamo</w:t>
+      </w:r>
+      <w:proofErr w:type="spellEnd"/>
+      <w:r>
+        <w:t xml:space="preserve">(): </w:t>
+      </w:r>
+      <w:proofErr w:type="spellStart"/>
+      <w:r>
+        <w:t>boolean</w:t>
+      </w:r>
+      <w:proofErr w:type="spellEnd"/>
+    </w:p>
+    <w:p>
+      <w:r>
+        <w:t xml:space="preserve">  +</w:t>
+      </w:r>
+      <w:proofErr w:type="spellStart"/>
+      <w:r>
+        <w:t>calculoPena</w:t>
+      </w:r>
+      <w:proofErr w:type="spellEnd"/>
+      <w:r>
+        <w:t xml:space="preserve">(): </w:t>
+      </w:r>
+      <w:proofErr w:type="spellStart"/>
+      <w:r>
+        <w:t>int</w:t>
+      </w:r>
+      <w:proofErr w:type="spellEnd"/>
+    </w:p>
+    <w:p>
+      <w:r>
+        <w:t>}</w:t>
+      </w:r>
+    </w:p>
+    <w:p/>
+    <w:p>
+      <w:proofErr w:type="spellStart"/>
+      <w:r>
+        <w:t>class</w:t>
+      </w:r>
+      <w:proofErr w:type="spellEnd"/>
+      <w:r>
+        <w:t xml:space="preserve"> Bibliotecario {</w:t>
+      </w:r>
+    </w:p>
+    <w:p>
+      <w:r>
+        <w:t xml:space="preserve">  +</w:t>
+      </w:r>
+      <w:proofErr w:type="spellStart"/>
+      <w:r>
+        <w:t>regPrestamo</w:t>
+      </w:r>
+      <w:proofErr w:type="spellEnd"/>
+      <w:r>
+        <w:t xml:space="preserve">(): </w:t>
+      </w:r>
+      <w:proofErr w:type="spellStart"/>
+      <w:r>
+        <w:t>void</w:t>
+      </w:r>
+      <w:proofErr w:type="spellEnd"/>
+    </w:p>
+    <w:p>
+      <w:r>
+        <w:t xml:space="preserve">  +</w:t>
+      </w:r>
+      <w:proofErr w:type="spellStart"/>
+      <w:r>
+        <w:t>regDevolucion</w:t>
+      </w:r>
+      <w:proofErr w:type="spellEnd"/>
+      <w:r>
+        <w:t xml:space="preserve">(): </w:t>
+      </w:r>
+      <w:proofErr w:type="spellStart"/>
+      <w:r>
+        <w:t>void</w:t>
+      </w:r>
+      <w:proofErr w:type="spellEnd"/>
+    </w:p>
+    <w:p>
+      <w:r>
+        <w:t xml:space="preserve">  +</w:t>
+      </w:r>
+      <w:proofErr w:type="spellStart"/>
+      <w:r>
+        <w:t>modificarLibro</w:t>
+      </w:r>
+      <w:proofErr w:type="spellEnd"/>
+      <w:r>
+        <w:t xml:space="preserve">(): </w:t>
+      </w:r>
+      <w:proofErr w:type="spellStart"/>
+      <w:r>
+        <w:t>void</w:t>
+      </w:r>
+      <w:proofErr w:type="spellEnd"/>
+    </w:p>
+    <w:p>
+      <w:r>
+        <w:t>}</w:t>
+      </w:r>
+    </w:p>
+    <w:p/>
+    <w:p>
+      <w:proofErr w:type="spellStart"/>
+      <w:r>
+        <w:t>class</w:t>
+      </w:r>
+      <w:proofErr w:type="spellEnd"/>
+      <w:r>
+        <w:t xml:space="preserve"> Administrador {</w:t>
+      </w:r>
+    </w:p>
+    <w:p>
+      <w:r>
+        <w:t xml:space="preserve">  +</w:t>
+      </w:r>
+      <w:proofErr w:type="spellStart"/>
+      <w:r>
+        <w:t>fechaAlta</w:t>
+      </w:r>
+      <w:proofErr w:type="spellEnd"/>
+      <w:r>
+        <w:t>: Date</w:t>
+      </w:r>
+    </w:p>
+    <w:p>
+      <w:r>
+        <w:t xml:space="preserve">  +</w:t>
+      </w:r>
+      <w:proofErr w:type="spellStart"/>
+      <w:r>
+        <w:t>generarInforme</w:t>
+      </w:r>
+      <w:proofErr w:type="spellEnd"/>
+      <w:r>
+        <w:t xml:space="preserve">(): </w:t>
+      </w:r>
+      <w:proofErr w:type="spellStart"/>
+      <w:r>
+        <w:t>string</w:t>
+      </w:r>
+      <w:proofErr w:type="spellEnd"/>
+    </w:p>
+    <w:p>
+      <w:r>
+        <w:t>}</w:t>
+      </w:r>
+    </w:p>
+    <w:p/>
+    <w:p>
+      <w:proofErr w:type="spellStart"/>
+      <w:r>
+        <w:t>class</w:t>
+      </w:r>
+      <w:proofErr w:type="spellEnd"/>
+      <w:r>
+        <w:t xml:space="preserve"> Libro {</w:t>
+      </w:r>
+    </w:p>
+    <w:p>
+      <w:r>
+        <w:t xml:space="preserve">  +</w:t>
+      </w:r>
+      <w:proofErr w:type="spellStart"/>
+      <w:r>
+        <w:t>isbn</w:t>
+      </w:r>
+      <w:proofErr w:type="spellEnd"/>
+      <w:r>
+        <w:t xml:space="preserve">: </w:t>
+      </w:r>
+      <w:proofErr w:type="spellStart"/>
+      <w:r>
+        <w:t>string</w:t>
+      </w:r>
+      <w:proofErr w:type="spellEnd"/>
+    </w:p>
+    <w:p>
+      <w:r>
+        <w:t xml:space="preserve">  +</w:t>
+      </w:r>
+      <w:proofErr w:type="spellStart"/>
+      <w:r>
+        <w:t>titulo</w:t>
+      </w:r>
+      <w:proofErr w:type="spellEnd"/>
+      <w:r>
+        <w:t xml:space="preserve">: </w:t>
+      </w:r>
+      <w:proofErr w:type="spellStart"/>
+      <w:r>
+        <w:t>string</w:t>
+      </w:r>
+      <w:proofErr w:type="spellEnd"/>
+    </w:p>
+    <w:p>
+      <w:r>
+        <w:t xml:space="preserve">  +</w:t>
+      </w:r>
+      <w:proofErr w:type="spellStart"/>
+      <w:r>
+        <w:t>year</w:t>
+      </w:r>
+      <w:proofErr w:type="spellEnd"/>
+      <w:r>
+        <w:t xml:space="preserve">: </w:t>
+      </w:r>
+      <w:proofErr w:type="spellStart"/>
+      <w:r>
+        <w:t>int</w:t>
+      </w:r>
+      <w:proofErr w:type="spellEnd"/>
+    </w:p>
+    <w:p>
+      <w:r>
+        <w:t xml:space="preserve">  +genero: </w:t>
+      </w:r>
+      <w:proofErr w:type="spellStart"/>
+      <w:r>
+        <w:t>string</w:t>
+      </w:r>
+      <w:proofErr w:type="spellEnd"/>
+    </w:p>
+    <w:p>
+      <w:r>
+        <w:t xml:space="preserve">  +</w:t>
+      </w:r>
+      <w:proofErr w:type="spellStart"/>
+      <w:r>
+        <w:t>buscarPorLibro</w:t>
+      </w:r>
+      <w:proofErr w:type="spellEnd"/>
+      <w:r>
+        <w:t xml:space="preserve">(): </w:t>
+      </w:r>
+      <w:proofErr w:type="spellStart"/>
+      <w:r>
+        <w:t>int</w:t>
+      </w:r>
+      <w:proofErr w:type="spellEnd"/>
+      <w:r>
+        <w:t xml:space="preserve">, </w:t>
+      </w:r>
+      <w:proofErr w:type="spellStart"/>
+      <w:r>
+        <w:t>string</w:t>
+      </w:r>
+      <w:proofErr w:type="spellEnd"/>
+    </w:p>
+    <w:p>
+      <w:r>
+        <w:t>}</w:t>
+      </w:r>
+    </w:p>
+    <w:p/>
+    <w:p>
+      <w:proofErr w:type="spellStart"/>
+      <w:r>
+        <w:t>class</w:t>
+      </w:r>
+      <w:proofErr w:type="spellEnd"/>
+      <w:r>
+        <w:t xml:space="preserve"> Ejemplar {</w:t>
+      </w:r>
+    </w:p>
+    <w:p>
+      <w:r>
+        <w:t xml:space="preserve">  +</w:t>
+      </w:r>
+      <w:proofErr w:type="spellStart"/>
+      <w:r>
+        <w:t>codigoInventario</w:t>
+      </w:r>
+      <w:proofErr w:type="spellEnd"/>
+      <w:r>
+        <w:t xml:space="preserve">: </w:t>
+      </w:r>
+      <w:proofErr w:type="spellStart"/>
+      <w:r>
+        <w:t>string</w:t>
+      </w:r>
+      <w:proofErr w:type="spellEnd"/>
+    </w:p>
+    <w:p>
+      <w:r>
+        <w:t xml:space="preserve">  +estado: </w:t>
+      </w:r>
+      <w:proofErr w:type="spellStart"/>
+      <w:r>
+        <w:t>string</w:t>
+      </w:r>
+      <w:proofErr w:type="spellEnd"/>
+    </w:p>
+    <w:p>
+      <w:r>
+        <w:t xml:space="preserve">  +</w:t>
+      </w:r>
+      <w:proofErr w:type="spellStart"/>
+      <w:r>
+        <w:t>ubicacion</w:t>
+      </w:r>
+      <w:proofErr w:type="spellEnd"/>
+      <w:r>
+        <w:t xml:space="preserve">: </w:t>
+      </w:r>
+      <w:proofErr w:type="spellStart"/>
+      <w:r>
+        <w:t>string</w:t>
+      </w:r>
+      <w:proofErr w:type="spellEnd"/>
+    </w:p>
+    <w:p>
+      <w:r>
+        <w:t xml:space="preserve">  +</w:t>
+      </w:r>
+      <w:proofErr w:type="spellStart"/>
+      <w:r>
+        <w:t>sePuedeReservar</w:t>
+      </w:r>
+      <w:proofErr w:type="spellEnd"/>
+      <w:r>
+        <w:t xml:space="preserve">(): </w:t>
+      </w:r>
+      <w:proofErr w:type="spellStart"/>
+      <w:r>
+        <w:t>boolean</w:t>
+      </w:r>
+      <w:proofErr w:type="spellEnd"/>
+    </w:p>
+    <w:p>
+      <w:r>
+        <w:t>}</w:t>
+      </w:r>
+    </w:p>
+    <w:p/>
+    <w:p>
+      <w:proofErr w:type="spellStart"/>
+      <w:r>
+        <w:t>class</w:t>
+      </w:r>
+      <w:proofErr w:type="spellEnd"/>
+      <w:r>
+        <w:t xml:space="preserve"> </w:t>
+      </w:r>
+      <w:proofErr w:type="spellStart"/>
+      <w:r>
+        <w:t>Prestamo</w:t>
+      </w:r>
+      <w:proofErr w:type="spellEnd"/>
+      <w:r>
+        <w:t xml:space="preserve"> {</w:t>
+      </w:r>
+    </w:p>
+    <w:p>
+      <w:r>
+        <w:t xml:space="preserve">  +</w:t>
+      </w:r>
+      <w:proofErr w:type="spellStart"/>
+      <w:r>
+        <w:t>idPrestamo</w:t>
+      </w:r>
+      <w:proofErr w:type="spellEnd"/>
+      <w:r>
+        <w:t xml:space="preserve">: </w:t>
+      </w:r>
+      <w:proofErr w:type="spellStart"/>
+      <w:r>
+        <w:t>string</w:t>
+      </w:r>
+      <w:proofErr w:type="spellEnd"/>
+    </w:p>
+    <w:p>
+      <w:r>
+        <w:t xml:space="preserve">  +</w:t>
+      </w:r>
+      <w:proofErr w:type="spellStart"/>
+      <w:r>
+        <w:t>fechaInicio</w:t>
+      </w:r>
+      <w:proofErr w:type="spellEnd"/>
+      <w:r>
+        <w:t xml:space="preserve">: </w:t>
+      </w:r>
+      <w:proofErr w:type="spellStart"/>
+      <w:r>
+        <w:t>string</w:t>
+      </w:r>
+      <w:proofErr w:type="spellEnd"/>
+    </w:p>
+    <w:p>
+      <w:r>
+        <w:t xml:space="preserve">  +registrar(): </w:t>
+      </w:r>
+      <w:proofErr w:type="spellStart"/>
+      <w:r>
+        <w:t>void</w:t>
+      </w:r>
+      <w:proofErr w:type="spellEnd"/>
+    </w:p>
+    <w:p>
+      <w:r>
+        <w:t xml:space="preserve">  +devolver(): </w:t>
+      </w:r>
+      <w:proofErr w:type="spellStart"/>
+      <w:r>
+        <w:t>void</w:t>
+      </w:r>
+      <w:proofErr w:type="spellEnd"/>
+    </w:p>
+    <w:p>
+      <w:r>
+        <w:t xml:space="preserve">  +vencido(): </w:t>
+      </w:r>
+      <w:proofErr w:type="spellStart"/>
+      <w:r>
+        <w:t>boolean</w:t>
+      </w:r>
+      <w:proofErr w:type="spellEnd"/>
+    </w:p>
+    <w:p>
+      <w:r>
+        <w:t>}</w:t>
+      </w:r>
+    </w:p>
+    <w:p/>
+    <w:p>
+      <w:proofErr w:type="spellStart"/>
+      <w:r>
+        <w:t>class</w:t>
+      </w:r>
+      <w:proofErr w:type="spellEnd"/>
+      <w:r>
+        <w:t xml:space="preserve"> Reserva {</w:t>
+      </w:r>
+    </w:p>
+    <w:p>
+      <w:r>
+        <w:t xml:space="preserve">  +</w:t>
+      </w:r>
+      <w:proofErr w:type="spellStart"/>
+      <w:r>
+        <w:t>idReserva</w:t>
+      </w:r>
+      <w:proofErr w:type="spellEnd"/>
+      <w:r>
+        <w:t xml:space="preserve">: </w:t>
+      </w:r>
+      <w:proofErr w:type="spellStart"/>
+      <w:r>
+        <w:t>string</w:t>
+      </w:r>
+      <w:proofErr w:type="spellEnd"/>
+    </w:p>
+    <w:p>
+      <w:r>
+        <w:t xml:space="preserve">  +</w:t>
+      </w:r>
+      <w:proofErr w:type="spellStart"/>
+      <w:r>
+        <w:t>fechaReserva</w:t>
+      </w:r>
+      <w:proofErr w:type="spellEnd"/>
+      <w:r>
+        <w:t>: Date</w:t>
+      </w:r>
+    </w:p>
+    <w:p>
+      <w:r>
+        <w:t xml:space="preserve">  +estado: </w:t>
+      </w:r>
+      <w:proofErr w:type="spellStart"/>
+      <w:r>
+        <w:t>string</w:t>
+      </w:r>
+      <w:proofErr w:type="spellEnd"/>
     </w:p>
     <w:p>
       <w:r>
         <w:lastRenderedPageBreak/>
-        <w:t>En conjunto, el modelo cumple con los requisitos de claridad, coherencia y representación formal del sistema planteado, destacando los aspectos fundamentales que permiten su posterior implementación en una fase más avanzada del desarrollo.</w:t>
+        <w:t xml:space="preserve">  +crear(): </w:t>
+      </w:r>
+      <w:proofErr w:type="spellStart"/>
+      <w:r>
+        <w:t>void</w:t>
+      </w:r>
+      <w:proofErr w:type="spellEnd"/>
+    </w:p>
+    <w:p>
+      <w:r>
+        <w:t xml:space="preserve">  +cancelar(): </w:t>
+      </w:r>
+      <w:proofErr w:type="spellStart"/>
+      <w:r>
+        <w:t>void</w:t>
+      </w:r>
+      <w:proofErr w:type="spellEnd"/>
+    </w:p>
+    <w:p>
+      <w:r>
+        <w:t xml:space="preserve">  +</w:t>
+      </w:r>
+      <w:proofErr w:type="spellStart"/>
+      <w:r>
+        <w:t>pasarAprestamo</w:t>
+      </w:r>
+      <w:proofErr w:type="spellEnd"/>
+      <w:r>
+        <w:t xml:space="preserve">(): </w:t>
+      </w:r>
+      <w:proofErr w:type="spellStart"/>
+      <w:r>
+        <w:t>void</w:t>
+      </w:r>
+      <w:proofErr w:type="spellEnd"/>
+    </w:p>
+    <w:p>
+      <w:r>
+        <w:t>}</w:t>
       </w:r>
     </w:p>
     <w:p/>
+    <w:p>
+      <w:proofErr w:type="spellStart"/>
+      <w:r>
+        <w:t>class</w:t>
+      </w:r>
+      <w:proofErr w:type="spellEnd"/>
+      <w:r>
+        <w:t xml:space="preserve"> </w:t>
+      </w:r>
+      <w:proofErr w:type="spellStart"/>
+      <w:r>
+        <w:t>Penalizacion</w:t>
+      </w:r>
+      <w:proofErr w:type="spellEnd"/>
+      <w:r>
+        <w:t xml:space="preserve"> {</w:t>
+      </w:r>
+    </w:p>
+    <w:p>
+      <w:r>
+        <w:t xml:space="preserve">  +</w:t>
+      </w:r>
+      <w:proofErr w:type="spellStart"/>
+      <w:r>
+        <w:t>motivoPena</w:t>
+      </w:r>
+      <w:proofErr w:type="spellEnd"/>
+      <w:r>
+        <w:t xml:space="preserve">: </w:t>
+      </w:r>
+      <w:proofErr w:type="spellStart"/>
+      <w:r>
+        <w:t>string</w:t>
+      </w:r>
+      <w:proofErr w:type="spellEnd"/>
+    </w:p>
+    <w:p>
+      <w:r>
+        <w:t xml:space="preserve">  +</w:t>
+      </w:r>
+      <w:proofErr w:type="spellStart"/>
+      <w:r>
+        <w:t>diasPena</w:t>
+      </w:r>
+      <w:proofErr w:type="spellEnd"/>
+      <w:r>
+        <w:t xml:space="preserve">: </w:t>
+      </w:r>
+      <w:proofErr w:type="spellStart"/>
+      <w:r>
+        <w:t>int</w:t>
+      </w:r>
+      <w:proofErr w:type="spellEnd"/>
+    </w:p>
+    <w:p>
+      <w:r>
+        <w:t xml:space="preserve">  +</w:t>
+      </w:r>
+      <w:proofErr w:type="spellStart"/>
+      <w:r>
+        <w:t>penaActiva</w:t>
+      </w:r>
+      <w:proofErr w:type="spellEnd"/>
+      <w:r>
+        <w:t xml:space="preserve">: </w:t>
+      </w:r>
+      <w:proofErr w:type="spellStart"/>
+      <w:r>
+        <w:t>boolean</w:t>
+      </w:r>
+      <w:proofErr w:type="spellEnd"/>
+    </w:p>
+    <w:p>
+      <w:r>
+        <w:t xml:space="preserve">  +</w:t>
+      </w:r>
+      <w:proofErr w:type="spellStart"/>
+      <w:r>
+        <w:t>estaActiva</w:t>
+      </w:r>
+      <w:proofErr w:type="spellEnd"/>
+      <w:r>
+        <w:t xml:space="preserve">(): </w:t>
+      </w:r>
+      <w:proofErr w:type="spellStart"/>
+      <w:r>
+        <w:t>boolean</w:t>
+      </w:r>
+      <w:proofErr w:type="spellEnd"/>
+    </w:p>
+    <w:p>
+      <w:r>
+        <w:t>}</w:t>
+      </w:r>
+    </w:p>
+    <w:p/>
+    <w:p>
+      <w:r>
+        <w:t>Usuario &lt;|-- Socio</w:t>
+      </w:r>
+    </w:p>
+    <w:p>
+      <w:r>
+        <w:t>Usuario &lt;|-- Bibliotecario</w:t>
+      </w:r>
+    </w:p>
+    <w:p>
+      <w:r>
+        <w:t>Usuario &lt;|-- Administrador</w:t>
+      </w:r>
+    </w:p>
+    <w:p/>
+    <w:p>
+      <w:r>
+        <w:t>Libro "1" *-- "1..*" Ejemplar</w:t>
+      </w:r>
+    </w:p>
+    <w:p>
+      <w:r>
+        <w:t xml:space="preserve">Socio "1" --&gt; "0..*" </w:t>
+      </w:r>
+      <w:proofErr w:type="spellStart"/>
+      <w:r>
+        <w:t>Prestamo</w:t>
+      </w:r>
+      <w:proofErr w:type="spellEnd"/>
+    </w:p>
+    <w:p>
+      <w:proofErr w:type="spellStart"/>
+      <w:r>
+        <w:t>Prestamo</w:t>
+      </w:r>
+      <w:proofErr w:type="spellEnd"/>
+      <w:r>
+        <w:t xml:space="preserve"> "1" --&gt; "1" Ejemplar</w:t>
+      </w:r>
+    </w:p>
+    <w:p>
+      <w:r>
+        <w:t>Socio "1" --&gt; "0..*" Reserva</w:t>
+      </w:r>
+    </w:p>
+    <w:p>
+      <w:r>
+        <w:t>Reserva "1" --&gt; "1" Ejemplar</w:t>
+      </w:r>
+    </w:p>
+    <w:p>
+      <w:r>
+        <w:t xml:space="preserve">Socio "1" --&gt; "0..*" </w:t>
+      </w:r>
+      <w:proofErr w:type="spellStart"/>
+      <w:r>
+        <w:t>Penalizacion</w:t>
+      </w:r>
+      <w:proofErr w:type="spellEnd"/>
+    </w:p>
+    <w:p/>
+    <w:p>
+      <w:r>
+        <w:t>@enduml</w:t>
+      </w:r>
+    </w:p>
     <w:sectPr>
       <w:pgSz w:w="11906" w:h="16838"/>
       <w:pgMar w:top="1417" w:right="1701" w:bottom="1417" w:left="1701" w:header="708" w:footer="708" w:gutter="0"/>

</xml_diff>